<commit_message>
fixed all the typos till findings section
</commit_message>
<xml_diff>
--- a/PRISMA/PRISMA_Flow_Diagram-2.docx
+++ b/PRISMA/PRISMA_Flow_Diagram-2.docx
@@ -128,7 +128,7 @@
                 </v:formulas>
                 <v:path gradientshapeok="t" limo="10800,10800" o:connecttype="custom" o:connectlocs="@8,0;0,@9;@8,@7;@6,@9" textboxrect="@3,@3,@4,@5"/>
               </v:shapetype>
-              <v:shape id="Flowchart: Alternate Process 30" o:spid="_x0000_s1026" type="#_x0000_t176" style="position:absolute;margin-left:414.7pt;margin-top:5.65pt;width:342.1pt;height:20.7pt;z-index:251699200;visibility:visible;mso-wrap-style:square;mso-width-percent:0;mso-height-percent:0;mso-wrap-distance-left:9pt;mso-wrap-distance-top:0;mso-wrap-distance-right:9pt;mso-wrap-distance-bottom:0;mso-position-horizontal:absolute;mso-position-horizontal-relative:text;mso-position-vertical:absolute;mso-position-vertical-relative:text;mso-width-percent:0;mso-height-percent:0;mso-width-relative:margin;mso-height-relative:margin;v-text-anchor:middle" o:gfxdata="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" fillcolor="#ffc000 [3207]" strokecolor="#7f5f00 [1607]" strokeweight="1pt">
+              <v:shape id="Flowchart: Alternate Process 30" o:spid="_x0000_s1026" type="#_x0000_t176" style="position:absolute;margin-left:414.7pt;margin-top:5.65pt;width:342.1pt;height:20.7pt;z-index:251699200;visibility:visible;mso-wrap-style:square;mso-width-percent:0;mso-height-percent:0;mso-wrap-distance-left:9pt;mso-wrap-distance-top:0;mso-wrap-distance-right:9pt;mso-wrap-distance-bottom:0;mso-position-horizontal:absolute;mso-position-horizontal-relative:text;mso-position-vertical:absolute;mso-position-vertical-relative:text;mso-width-percent:0;mso-height-percent:0;mso-width-relative:margin;mso-height-relative:margin;v-text-anchor:middle" o:gfxdata="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" fillcolor="#ffc000 [3207]" strokecolor="#7f5f00 [1607]" strokeweight="1pt">
                 <v:textbox>
                   <w:txbxContent>
                     <w:p>
@@ -277,7 +277,7 @@
           </mc:Choice>
           <mc:Fallback>
             <w:pict>
-              <v:shape w14:anchorId="0A1B3F5E" id="Flowchart: Alternate Process 29" o:spid="_x0000_s1027" type="#_x0000_t176" style="position:absolute;margin-left:44.65pt;margin-top:5.85pt;width:342.15pt;height:20.7pt;z-index:251697152;visibility:visible;mso-wrap-style:square;mso-width-percent:0;mso-height-percent:0;mso-wrap-distance-left:9pt;mso-wrap-distance-top:0;mso-wrap-distance-right:9pt;mso-wrap-distance-bottom:0;mso-position-horizontal:absolute;mso-position-horizontal-relative:text;mso-position-vertical:absolute;mso-position-vertical-relative:text;mso-width-percent:0;mso-height-percent:0;mso-width-relative:margin;mso-height-relative:margin;v-text-anchor:middle" o:gfxdata="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" fillcolor="#ffc000 [3207]" strokecolor="#7f5f00 [1607]" strokeweight="1pt">
+              <v:shape w14:anchorId="0A1B3F5E" id="Flowchart: Alternate Process 29" o:spid="_x0000_s1027" type="#_x0000_t176" style="position:absolute;margin-left:44.65pt;margin-top:5.85pt;width:342.15pt;height:20.7pt;z-index:251697152;visibility:visible;mso-wrap-style:square;mso-width-percent:0;mso-height-percent:0;mso-wrap-distance-left:9pt;mso-wrap-distance-top:0;mso-wrap-distance-right:9pt;mso-wrap-distance-bottom:0;mso-position-horizontal:absolute;mso-position-horizontal-relative:text;mso-position-vertical:absolute;mso-position-vertical-relative:text;mso-width-percent:0;mso-height-percent:0;mso-width-relative:margin;mso-height-relative:margin;v-text-anchor:middle" o:gfxdata="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" fillcolor="#ffc000 [3207]" strokecolor="#7f5f00 [1607]" strokeweight="1pt">
                 <v:textbox>
                   <w:txbxContent>
                     <w:p>
@@ -684,7 +684,7 @@
           </mc:Choice>
           <mc:Fallback>
             <w:pict>
-              <v:rect w14:anchorId="79D71C3A" id="Rectangle 10" o:spid="_x0000_s1028" style="position:absolute;margin-left:413.85pt;margin-top:6.2pt;width:148.6pt;height:97.9pt;z-index:251673600;visibility:visible;mso-wrap-style:square;mso-width-percent:0;mso-height-percent:0;mso-wrap-distance-left:9pt;mso-wrap-distance-top:0;mso-wrap-distance-right:9pt;mso-wrap-distance-bottom:0;mso-position-horizontal:absolute;mso-position-horizontal-relative:text;mso-position-vertical:absolute;mso-position-vertical-relative:text;mso-width-percent:0;mso-height-percent:0;mso-width-relative:margin;mso-height-relative:margin;v-text-anchor:middle" o:gfxdata="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" filled="f" strokecolor="black [3213]" strokeweight="1pt">
+              <v:rect w14:anchorId="79D71C3A" id="Rectangle 10" o:spid="_x0000_s1028" style="position:absolute;margin-left:413.85pt;margin-top:6.2pt;width:148.6pt;height:97.9pt;z-index:251673600;visibility:visible;mso-wrap-style:square;mso-width-percent:0;mso-height-percent:0;mso-wrap-distance-left:9pt;mso-wrap-distance-top:0;mso-wrap-distance-right:9pt;mso-wrap-distance-bottom:0;mso-position-horizontal:absolute;mso-position-horizontal-relative:text;mso-position-vertical:absolute;mso-position-vertical-relative:text;mso-width-percent:0;mso-height-percent:0;mso-width-relative:margin;mso-height-relative:margin;v-text-anchor:middle" o:gfxdata="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" filled="f" strokecolor="black [3213]" strokeweight="1pt">
                 <v:textbox>
                   <w:txbxContent>
                     <w:p>
@@ -1315,7 +1315,7 @@
           </mc:Choice>
           <mc:Fallback>
             <w:pict>
-              <v:rect w14:anchorId="07961AC4" id="Rectangle 2" o:spid="_x0000_s1029" style="position:absolute;margin-left:239.35pt;margin-top:6.05pt;width:148.6pt;height:97.85pt;z-index:251661312;visibility:visible;mso-wrap-style:square;mso-width-percent:0;mso-height-percent:0;mso-wrap-distance-left:9pt;mso-wrap-distance-top:0;mso-wrap-distance-right:9pt;mso-wrap-distance-bottom:0;mso-position-horizontal:absolute;mso-position-horizontal-relative:text;mso-position-vertical:absolute;mso-position-vertical-relative:text;mso-width-percent:0;mso-height-percent:0;mso-width-relative:margin;mso-height-relative:margin;v-text-anchor:middle" o:gfxdata="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" filled="f" strokecolor="black [3213]" strokeweight="1pt">
+              <v:rect w14:anchorId="07961AC4" id="Rectangle 2" o:spid="_x0000_s1029" style="position:absolute;margin-left:239.35pt;margin-top:6.05pt;width:148.6pt;height:97.85pt;z-index:251661312;visibility:visible;mso-wrap-style:square;mso-width-percent:0;mso-height-percent:0;mso-wrap-distance-left:9pt;mso-wrap-distance-top:0;mso-wrap-distance-right:9pt;mso-wrap-distance-bottom:0;mso-position-horizontal:absolute;mso-position-horizontal-relative:text;mso-position-vertical:absolute;mso-position-vertical-relative:text;mso-width-percent:0;mso-height-percent:0;mso-width-relative:margin;mso-height-relative:margin;v-text-anchor:middle" o:gfxdata="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" filled="f" strokecolor="black [3213]" strokeweight="1pt">
                 <v:textbox>
                   <w:txbxContent>
                     <w:p>
@@ -1888,7 +1888,7 @@
           </mc:Choice>
           <mc:Fallback>
             <w:pict>
-              <v:rect w14:anchorId="65FC63CD" id="Rectangle 1" o:spid="_x0000_s1030" style="position:absolute;margin-left:44.05pt;margin-top:6.05pt;width:148.6pt;height:97.9pt;z-index:251659264;visibility:visible;mso-wrap-style:square;mso-width-percent:0;mso-height-percent:0;mso-wrap-distance-left:9pt;mso-wrap-distance-top:0;mso-wrap-distance-right:9pt;mso-wrap-distance-bottom:0;mso-position-horizontal:absolute;mso-position-horizontal-relative:text;mso-position-vertical:absolute;mso-position-vertical-relative:text;mso-width-percent:0;mso-height-percent:0;mso-width-relative:margin;mso-height-relative:margin;v-text-anchor:middle" o:gfxdata="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" filled="f" strokecolor="black [3213]" strokeweight="1pt">
+              <v:rect w14:anchorId="65FC63CD" id="Rectangle 1" o:spid="_x0000_s1030" style="position:absolute;margin-left:44.05pt;margin-top:6.05pt;width:148.6pt;height:97.9pt;z-index:251659264;visibility:visible;mso-wrap-style:square;mso-width-percent:0;mso-height-percent:0;mso-wrap-distance-left:9pt;mso-wrap-distance-top:0;mso-wrap-distance-right:9pt;mso-wrap-distance-bottom:0;mso-position-horizontal:absolute;mso-position-horizontal-relative:text;mso-position-vertical:absolute;mso-position-vertical-relative:text;mso-width-percent:0;mso-height-percent:0;mso-width-relative:margin;mso-height-relative:margin;v-text-anchor:middle" o:gfxdata="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" filled="f" strokecolor="black [3213]" strokeweight="1pt">
                 <v:textbox>
                   <w:txbxContent>
                     <w:p>
@@ -2232,7 +2232,7 @@
           </mc:Choice>
           <mc:Fallback>
             <w:pict>
-              <v:shape w14:anchorId="3999D40D" id="Flowchart: Alternate Process 31" o:spid="_x0000_s1031" type="#_x0000_t176" style="position:absolute;margin-left:-31.8pt;margin-top:17.5pt;width:100.55pt;height:20.7pt;rotation:-90;z-index:251701248;visibility:visible;mso-wrap-style:square;mso-width-percent:0;mso-height-percent:0;mso-wrap-distance-left:9pt;mso-wrap-distance-top:0;mso-wrap-distance-right:9pt;mso-wrap-distance-bottom:0;mso-position-horizontal:absolute;mso-position-horizontal-relative:text;mso-position-vertical:absolute;mso-position-vertical-relative:text;mso-width-percent:0;mso-height-percent:0;mso-width-relative:margin;mso-height-relative:margin;v-text-anchor:middle" o:gfxdata="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" fillcolor="#9cc2e5 [1944]" strokecolor="black [3213]" strokeweight="1pt">
+              <v:shape w14:anchorId="3999D40D" id="Flowchart: Alternate Process 31" o:spid="_x0000_s1031" type="#_x0000_t176" style="position:absolute;margin-left:-31.8pt;margin-top:17.5pt;width:100.55pt;height:20.7pt;rotation:-90;z-index:251701248;visibility:visible;mso-wrap-style:square;mso-width-percent:0;mso-height-percent:0;mso-wrap-distance-left:9pt;mso-wrap-distance-top:0;mso-wrap-distance-right:9pt;mso-wrap-distance-bottom:0;mso-position-horizontal:absolute;mso-position-horizontal-relative:text;mso-position-vertical:absolute;mso-position-vertical-relative:text;mso-width-percent:0;mso-height-percent:0;mso-width-relative:margin;mso-height-relative:margin;v-text-anchor:middle" o:gfxdata="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" fillcolor="#9cc2e5 [1944]" strokecolor="black [3213]" strokeweight="1pt">
                 <v:textbox>
                   <w:txbxContent>
                     <w:p>
@@ -2748,7 +2748,7 @@
           </mc:Choice>
           <mc:Fallback>
             <w:pict>
-              <v:rect w14:anchorId="4C37AEA5" id="Rectangle 3" o:spid="_x0000_s1032" style="position:absolute;margin-left:44.05pt;margin-top:5.9pt;width:148.6pt;height:41.45pt;z-index:251663360;visibility:visible;mso-wrap-style:square;mso-width-percent:0;mso-height-percent:0;mso-wrap-distance-left:9pt;mso-wrap-distance-top:0;mso-wrap-distance-right:9pt;mso-wrap-distance-bottom:0;mso-position-horizontal:absolute;mso-position-horizontal-relative:text;mso-position-vertical:absolute;mso-position-vertical-relative:text;mso-width-percent:0;mso-height-percent:0;mso-width-relative:margin;mso-height-relative:margin;v-text-anchor:middle" o:gfxdata="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" filled="f" strokecolor="black [3213]" strokeweight="1pt">
+              <v:rect w14:anchorId="4C37AEA5" id="Rectangle 3" o:spid="_x0000_s1032" style="position:absolute;margin-left:44.05pt;margin-top:5.9pt;width:148.6pt;height:41.45pt;z-index:251663360;visibility:visible;mso-wrap-style:square;mso-width-percent:0;mso-height-percent:0;mso-wrap-distance-left:9pt;mso-wrap-distance-top:0;mso-wrap-distance-right:9pt;mso-wrap-distance-bottom:0;mso-position-horizontal:absolute;mso-position-horizontal-relative:text;mso-position-vertical:absolute;mso-position-vertical-relative:text;mso-width-percent:0;mso-height-percent:0;mso-width-relative:margin;mso-height-relative:margin;v-text-anchor:middle" o:gfxdata="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" filled="f" strokecolor="black [3213]" strokeweight="1pt">
                 <v:textbox>
                   <w:txbxContent>
                     <w:p>
@@ -3025,7 +3025,7 @@
           </mc:Choice>
           <mc:Fallback>
             <w:pict>
-              <v:rect w14:anchorId="4FF0996A" id="Rectangle 4" o:spid="_x0000_s1033" style="position:absolute;margin-left:240pt;margin-top:5.9pt;width:148.6pt;height:41.45pt;z-index:251665408;visibility:visible;mso-wrap-style:square;mso-width-percent:0;mso-height-percent:0;mso-wrap-distance-left:9pt;mso-wrap-distance-top:0;mso-wrap-distance-right:9pt;mso-wrap-distance-bottom:0;mso-position-horizontal:absolute;mso-position-horizontal-relative:text;mso-position-vertical:absolute;mso-position-vertical-relative:text;mso-width-percent:0;mso-height-percent:0;mso-width-relative:margin;mso-height-relative:margin;v-text-anchor:middle" o:gfxdata="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" filled="f" strokecolor="black [3213]" strokeweight="1pt">
+              <v:rect w14:anchorId="4FF0996A" id="Rectangle 4" o:spid="_x0000_s1033" style="position:absolute;margin-left:240pt;margin-top:5.9pt;width:148.6pt;height:41.45pt;z-index:251665408;visibility:visible;mso-wrap-style:square;mso-width-percent:0;mso-height-percent:0;mso-wrap-distance-left:9pt;mso-wrap-distance-top:0;mso-wrap-distance-right:9pt;mso-wrap-distance-bottom:0;mso-position-horizontal:absolute;mso-position-horizontal-relative:text;mso-position-vertical:absolute;mso-position-vertical-relative:text;mso-width-percent:0;mso-height-percent:0;mso-width-relative:margin;mso-height-relative:margin;v-text-anchor:middle" o:gfxdata="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" filled="f" strokecolor="black [3213]" strokeweight="1pt">
                 <v:textbox>
                   <w:txbxContent>
                     <w:p>
@@ -3432,7 +3432,7 @@
           </mc:Choice>
           <mc:Fallback>
             <w:pict>
-              <v:rect w14:anchorId="1725A8EE" id="Rectangle 20" o:spid="_x0000_s1034" style="position:absolute;margin-left:610.45pt;margin-top:4.95pt;width:148.6pt;height:41.45pt;z-index:251717632;visibility:visible;mso-wrap-style:square;mso-width-percent:0;mso-height-percent:0;mso-wrap-distance-left:9pt;mso-wrap-distance-top:0;mso-wrap-distance-right:9pt;mso-wrap-distance-bottom:0;mso-position-horizontal:absolute;mso-position-horizontal-relative:text;mso-position-vertical:absolute;mso-position-vertical-relative:text;mso-width-percent:0;mso-height-percent:0;mso-width-relative:margin;mso-height-relative:margin;v-text-anchor:middle" o:gfxdata="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" filled="f" strokecolor="black [3213]" strokeweight="1pt">
+              <v:rect w14:anchorId="1725A8EE" id="Rectangle 20" o:spid="_x0000_s1034" style="position:absolute;margin-left:610.45pt;margin-top:4.95pt;width:148.6pt;height:41.45pt;z-index:251717632;visibility:visible;mso-wrap-style:square;mso-width-percent:0;mso-height-percent:0;mso-wrap-distance-left:9pt;mso-wrap-distance-top:0;mso-wrap-distance-right:9pt;mso-wrap-distance-bottom:0;mso-position-horizontal:absolute;mso-position-horizontal-relative:text;mso-position-vertical:absolute;mso-position-vertical-relative:text;mso-width-percent:0;mso-height-percent:0;mso-width-relative:margin;mso-height-relative:margin;v-text-anchor:middle" o:gfxdata="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" filled="f" strokecolor="black [3213]" strokeweight="1pt">
                 <v:textbox>
                   <w:txbxContent>
                     <w:p>
@@ -3729,7 +3729,7 @@
                                 <w:sz w:val="18"/>
                                 <w:szCs w:val="20"/>
                               </w:rPr>
-                              <w:t>0</w:t>
+                              <w:t>24</w:t>
                             </w:r>
                             <w:r>
                               <w:rPr>
@@ -3763,7 +3763,7 @@
           </mc:Choice>
           <mc:Fallback>
             <w:pict>
-              <v:rect w14:anchorId="7F3CCFC8" id="Rectangle 7" o:spid="_x0000_s1035" style="position:absolute;margin-left:415pt;margin-top:4.45pt;width:148.6pt;height:41.45pt;z-index:251716608;visibility:visible;mso-wrap-style:square;mso-width-percent:0;mso-height-percent:0;mso-wrap-distance-left:9pt;mso-wrap-distance-top:0;mso-wrap-distance-right:9pt;mso-wrap-distance-bottom:0;mso-position-horizontal:absolute;mso-position-horizontal-relative:text;mso-position-vertical:absolute;mso-position-vertical-relative:text;mso-width-percent:0;mso-height-percent:0;mso-width-relative:margin;mso-height-relative:margin;v-text-anchor:middle" o:gfxdata="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" filled="f" strokecolor="black [3213]" strokeweight="1pt">
+              <v:rect w14:anchorId="7F3CCFC8" id="Rectangle 7" o:spid="_x0000_s1035" style="position:absolute;margin-left:415pt;margin-top:4.45pt;width:148.6pt;height:41.45pt;z-index:251716608;visibility:visible;mso-wrap-style:square;mso-width-percent:0;mso-height-percent:0;mso-wrap-distance-left:9pt;mso-wrap-distance-top:0;mso-wrap-distance-right:9pt;mso-wrap-distance-bottom:0;mso-position-horizontal:absolute;mso-position-horizontal-relative:text;mso-position-vertical:absolute;mso-position-vertical-relative:text;mso-width-percent:0;mso-height-percent:0;mso-width-relative:margin;mso-height-relative:margin;v-text-anchor:middle" o:gfxdata="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" filled="f" strokecolor="black [3213]" strokeweight="1pt">
                 <v:textbox>
                   <w:txbxContent>
                     <w:p>
@@ -3875,7 +3875,7 @@
                           <w:sz w:val="18"/>
                           <w:szCs w:val="20"/>
                         </w:rPr>
-                        <w:t>0</w:t>
+                        <w:t>24</w:t>
                       </w:r>
                       <w:r>
                         <w:rPr>
@@ -4060,7 +4060,7 @@
                                 <w:sz w:val="18"/>
                                 <w:szCs w:val="20"/>
                               </w:rPr>
-                              <w:t>0</w:t>
+                              <w:t>88</w:t>
                             </w:r>
                             <w:r>
                               <w:rPr>
@@ -4094,7 +4094,7 @@
           </mc:Choice>
           <mc:Fallback>
             <w:pict>
-              <v:rect w14:anchorId="57444075" id="Rectangle 5" o:spid="_x0000_s1036" style="position:absolute;margin-left:44.15pt;margin-top:3.75pt;width:148.6pt;height:41.45pt;z-index:251667456;visibility:visible;mso-wrap-style:square;mso-width-percent:0;mso-height-percent:0;mso-wrap-distance-left:9pt;mso-wrap-distance-top:0;mso-wrap-distance-right:9pt;mso-wrap-distance-bottom:0;mso-position-horizontal:absolute;mso-position-horizontal-relative:text;mso-position-vertical:absolute;mso-position-vertical-relative:text;mso-width-percent:0;mso-height-percent:0;mso-width-relative:margin;mso-height-relative:margin;v-text-anchor:middle" o:gfxdata="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" filled="f" strokecolor="black [3213]" strokeweight="1pt">
+              <v:rect w14:anchorId="57444075" id="Rectangle 5" o:spid="_x0000_s1036" style="position:absolute;margin-left:44.15pt;margin-top:3.75pt;width:148.6pt;height:41.45pt;z-index:251667456;visibility:visible;mso-wrap-style:square;mso-width-percent:0;mso-height-percent:0;mso-wrap-distance-left:9pt;mso-wrap-distance-top:0;mso-wrap-distance-right:9pt;mso-wrap-distance-bottom:0;mso-position-horizontal:absolute;mso-position-horizontal-relative:text;mso-position-vertical:absolute;mso-position-vertical-relative:text;mso-width-percent:0;mso-height-percent:0;mso-width-relative:margin;mso-height-relative:margin;v-text-anchor:middle" o:gfxdata="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" filled="f" strokecolor="black [3213]" strokeweight="1pt">
                 <v:textbox>
                   <w:txbxContent>
                     <w:p>
@@ -4206,7 +4206,7 @@
                           <w:sz w:val="18"/>
                           <w:szCs w:val="20"/>
                         </w:rPr>
-                        <w:t>0</w:t>
+                        <w:t>88</w:t>
                       </w:r>
                       <w:r>
                         <w:rPr>
@@ -4494,7 +4494,7 @@
           </mc:Choice>
           <mc:Fallback>
             <w:pict>
-              <v:rect w14:anchorId="76DC0DFD" id="Rectangle 6" o:spid="_x0000_s1037" style="position:absolute;margin-left:240.1pt;margin-top:5.25pt;width:148.6pt;height:41.45pt;z-index:251668480;visibility:visible;mso-wrap-style:square;mso-width-percent:0;mso-height-percent:0;mso-wrap-distance-left:9pt;mso-wrap-distance-top:0;mso-wrap-distance-right:9pt;mso-wrap-distance-bottom:0;mso-position-horizontal:absolute;mso-position-horizontal-relative:text;mso-position-vertical:absolute;mso-position-vertical-relative:text;mso-width-percent:0;mso-height-percent:0;mso-width-relative:margin;mso-height-relative:margin;v-text-anchor:middle" o:gfxdata="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" filled="f" strokecolor="black [3213]" strokeweight="1pt">
+              <v:rect w14:anchorId="76DC0DFD" id="Rectangle 6" o:spid="_x0000_s1037" style="position:absolute;margin-left:240.1pt;margin-top:5.25pt;width:148.6pt;height:41.45pt;z-index:251668480;visibility:visible;mso-wrap-style:square;mso-width-percent:0;mso-height-percent:0;mso-wrap-distance-left:9pt;mso-wrap-distance-top:0;mso-wrap-distance-right:9pt;mso-wrap-distance-bottom:0;mso-position-horizontal:absolute;mso-position-horizontal-relative:text;mso-position-vertical:absolute;mso-position-vertical-relative:text;mso-width-percent:0;mso-height-percent:0;mso-width-relative:margin;mso-height-relative:margin;v-text-anchor:middle" o:gfxdata="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" filled="f" strokecolor="black [3213]" strokeweight="1pt">
                 <v:textbox>
                   <w:txbxContent>
                     <w:p>
@@ -4823,7 +4823,7 @@
           </mc:Choice>
           <mc:Fallback>
             <w:pict>
-              <v:shape w14:anchorId="057AAEFF" id="Flowchart: Alternate Process 32" o:spid="_x0000_s1038" type="#_x0000_t176" style="position:absolute;margin-left:-91.4pt;margin-top:11.05pt;width:219.5pt;height:20.7pt;rotation:-90;z-index:251703296;visibility:visible;mso-wrap-style:square;mso-width-percent:0;mso-height-percent:0;mso-wrap-distance-left:9pt;mso-wrap-distance-top:0;mso-wrap-distance-right:9pt;mso-wrap-distance-bottom:0;mso-position-horizontal:absolute;mso-position-horizontal-relative:text;mso-position-vertical:absolute;mso-position-vertical-relative:text;mso-width-percent:0;mso-height-percent:0;mso-width-relative:margin;mso-height-relative:margin;v-text-anchor:middle" o:gfxdata="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" fillcolor="#9cc2e5 [1944]" strokecolor="black [3213]" strokeweight="1pt">
+              <v:shape w14:anchorId="057AAEFF" id="Flowchart: Alternate Process 32" o:spid="_x0000_s1038" type="#_x0000_t176" style="position:absolute;margin-left:-91.4pt;margin-top:11.05pt;width:219.5pt;height:20.7pt;rotation:-90;z-index:251703296;visibility:visible;mso-wrap-style:square;mso-width-percent:0;mso-height-percent:0;mso-wrap-distance-left:9pt;mso-wrap-distance-top:0;mso-wrap-distance-right:9pt;mso-wrap-distance-bottom:0;mso-position-horizontal:absolute;mso-position-horizontal-relative:text;mso-position-vertical:absolute;mso-position-vertical-relative:text;mso-width-percent:0;mso-height-percent:0;mso-width-relative:margin;mso-height-relative:margin;v-text-anchor:middle" o:gfxdata="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" fillcolor="#9cc2e5 [1944]" strokecolor="black [3213]" strokeweight="1pt">
                 <v:textbox>
                   <w:txbxContent>
                     <w:p>
@@ -5221,7 +5221,7 @@
           </mc:Choice>
           <mc:Fallback>
             <w:pict>
-              <v:rect w14:anchorId="1E35EB00" id="Rectangle 11" o:spid="_x0000_s1039" style="position:absolute;margin-left:414.55pt;margin-top:1.7pt;width:148.6pt;height:41.45pt;z-index:251675648;visibility:visible;mso-wrap-style:square;mso-width-percent:0;mso-height-percent:0;mso-wrap-distance-left:9pt;mso-wrap-distance-top:0;mso-wrap-distance-right:9pt;mso-wrap-distance-bottom:0;mso-position-horizontal:absolute;mso-position-horizontal-relative:text;mso-position-vertical:absolute;mso-position-vertical-relative:text;mso-width-percent:0;mso-height-percent:0;mso-width-relative:margin;mso-height-relative:margin;v-text-anchor:middle" o:gfxdata="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" filled="f" strokecolor="black [3213]" strokeweight="1pt">
+              <v:rect w14:anchorId="1E35EB00" id="Rectangle 11" o:spid="_x0000_s1039" style="position:absolute;margin-left:414.55pt;margin-top:1.7pt;width:148.6pt;height:41.45pt;z-index:251675648;visibility:visible;mso-wrap-style:square;mso-width-percent:0;mso-height-percent:0;mso-wrap-distance-left:9pt;mso-wrap-distance-top:0;mso-wrap-distance-right:9pt;mso-wrap-distance-bottom:0;mso-position-horizontal:absolute;mso-position-horizontal-relative:text;mso-position-vertical:absolute;mso-position-vertical-relative:text;mso-width-percent:0;mso-height-percent:0;mso-width-relative:margin;mso-height-relative:margin;v-text-anchor:middle" o:gfxdata="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" filled="f" strokecolor="black [3213]" strokeweight="1pt">
                 <v:textbox>
                   <w:txbxContent>
                     <w:p>
@@ -5526,7 +5526,7 @@
           </mc:Choice>
           <mc:Fallback>
             <w:pict>
-              <v:rect w14:anchorId="22C4B658" id="Rectangle 12" o:spid="_x0000_s1040" style="position:absolute;margin-left:610.7pt;margin-top:2.35pt;width:148.6pt;height:87pt;z-index:251676672;visibility:visible;mso-wrap-style:square;mso-width-percent:0;mso-height-percent:0;mso-wrap-distance-left:9pt;mso-wrap-distance-top:0;mso-wrap-distance-right:9pt;mso-wrap-distance-bottom:0;mso-position-horizontal:absolute;mso-position-horizontal-relative:text;mso-position-vertical:absolute;mso-position-vertical-relative:text;mso-width-percent:0;mso-height-percent:0;mso-width-relative:margin;mso-height-relative:margin;v-text-anchor:middle" o:gfxdata="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" filled="f" strokecolor="black [3213]" strokeweight="1pt">
+              <v:rect w14:anchorId="22C4B658" id="Rectangle 12" o:spid="_x0000_s1040" style="position:absolute;margin-left:610.7pt;margin-top:2.35pt;width:148.6pt;height:87pt;z-index:251676672;visibility:visible;mso-wrap-style:square;mso-width-percent:0;mso-height-percent:0;mso-wrap-distance-left:9pt;mso-wrap-distance-top:0;mso-wrap-distance-right:9pt;mso-wrap-distance-bottom:0;mso-position-horizontal:absolute;mso-position-horizontal-relative:text;mso-position-vertical:absolute;mso-position-vertical-relative:text;mso-width-percent:0;mso-height-percent:0;mso-width-relative:margin;mso-height-relative:margin;v-text-anchor:middle" o:gfxdata="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" filled="f" strokecolor="black [3213]" strokeweight="1pt">
                 <v:textbox>
                   <w:txbxContent>
                     <w:p>
@@ -5900,7 +5900,7 @@
           </mc:Choice>
           <mc:Fallback>
             <w:pict>
-              <v:rect w14:anchorId="256BB765" id="Rectangle 8" o:spid="_x0000_s1041" style="position:absolute;margin-left:44.25pt;margin-top:1.05pt;width:148.6pt;height:41.45pt;z-index:251670528;visibility:visible;mso-wrap-style:square;mso-width-percent:0;mso-height-percent:0;mso-wrap-distance-left:9pt;mso-wrap-distance-top:0;mso-wrap-distance-right:9pt;mso-wrap-distance-bottom:0;mso-position-horizontal:absolute;mso-position-horizontal-relative:text;mso-position-vertical:absolute;mso-position-vertical-relative:text;mso-width-percent:0;mso-height-percent:0;mso-width-relative:margin;mso-height-relative:margin;v-text-anchor:middle" o:gfxdata="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" filled="f" strokecolor="black [3213]" strokeweight="1pt">
+              <v:rect w14:anchorId="256BB765" id="Rectangle 8" o:spid="_x0000_s1041" style="position:absolute;margin-left:44.25pt;margin-top:1.05pt;width:148.6pt;height:41.45pt;z-index:251670528;visibility:visible;mso-wrap-style:square;mso-width-percent:0;mso-height-percent:0;mso-wrap-distance-left:9pt;mso-wrap-distance-top:0;mso-wrap-distance-right:9pt;mso-wrap-distance-bottom:0;mso-position-horizontal:absolute;mso-position-horizontal-relative:text;mso-position-vertical:absolute;mso-position-vertical-relative:text;mso-width-percent:0;mso-height-percent:0;mso-width-relative:margin;mso-height-relative:margin;v-text-anchor:middle" o:gfxdata="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" filled="f" strokecolor="black [3213]" strokeweight="1pt">
                 <v:textbox>
                   <w:txbxContent>
                     <w:p>
@@ -6316,7 +6316,7 @@
           </mc:Choice>
           <mc:Fallback>
             <w:pict>
-              <v:rect w14:anchorId="0A6784D8" id="Rectangle 9" o:spid="_x0000_s1042" style="position:absolute;margin-left:240.75pt;margin-top:.85pt;width:148.6pt;height:89.25pt;z-index:251671552;visibility:visible;mso-wrap-style:square;mso-width-percent:0;mso-height-percent:0;mso-wrap-distance-left:9pt;mso-wrap-distance-top:0;mso-wrap-distance-right:9pt;mso-wrap-distance-bottom:0;mso-position-horizontal:absolute;mso-position-horizontal-relative:text;mso-position-vertical:absolute;mso-position-vertical-relative:text;mso-width-percent:0;mso-height-percent:0;mso-width-relative:margin;mso-height-relative:margin;v-text-anchor:middle" o:gfxdata="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" filled="f" strokecolor="black [3213]" strokeweight="1pt">
+              <v:rect w14:anchorId="0A6784D8" id="Rectangle 9" o:spid="_x0000_s1042" style="position:absolute;margin-left:240.75pt;margin-top:.85pt;width:148.6pt;height:89.25pt;z-index:251671552;visibility:visible;mso-wrap-style:square;mso-width-percent:0;mso-height-percent:0;mso-wrap-distance-left:9pt;mso-wrap-distance-top:0;mso-wrap-distance-right:9pt;mso-wrap-distance-bottom:0;mso-position-horizontal:absolute;mso-position-horizontal-relative:text;mso-position-vertical:absolute;mso-position-vertical-relative:text;mso-width-percent:0;mso-height-percent:0;mso-width-relative:margin;mso-height-relative:margin;v-text-anchor:middle" o:gfxdata="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" filled="f" strokecolor="black [3213]" strokeweight="1pt">
                 <v:textbox>
                   <w:txbxContent>
                     <w:p>
@@ -7032,7 +7032,7 @@
           </mc:Choice>
           <mc:Fallback>
             <w:pict>
-              <v:rect w14:anchorId="2957DE69" id="Rectangle 13" o:spid="_x0000_s1043" style="position:absolute;margin-left:42.55pt;margin-top:8.7pt;width:148.6pt;height:57pt;z-index:251678720;visibility:visible;mso-wrap-style:square;mso-width-percent:0;mso-height-percent:0;mso-wrap-distance-left:9pt;mso-wrap-distance-top:0;mso-wrap-distance-right:9pt;mso-wrap-distance-bottom:0;mso-position-horizontal:absolute;mso-position-horizontal-relative:text;mso-position-vertical:absolute;mso-position-vertical-relative:text;mso-width-percent:0;mso-height-percent:0;mso-width-relative:margin;mso-height-relative:margin;v-text-anchor:middle" o:gfxdata="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" filled="f" strokecolor="black [3213]" strokeweight="1pt">
+              <v:rect w14:anchorId="2957DE69" id="Rectangle 13" o:spid="_x0000_s1043" style="position:absolute;margin-left:42.55pt;margin-top:8.7pt;width:148.6pt;height:57pt;z-index:251678720;visibility:visible;mso-wrap-style:square;mso-width-percent:0;mso-height-percent:0;mso-wrap-distance-left:9pt;mso-wrap-distance-top:0;mso-wrap-distance-right:9pt;mso-wrap-distance-bottom:0;mso-position-horizontal:absolute;mso-position-horizontal-relative:text;mso-position-vertical:absolute;mso-position-vertical-relative:text;mso-width-percent:0;mso-height-percent:0;mso-width-relative:margin;mso-height-relative:margin;v-text-anchor:middle" o:gfxdata="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" filled="f" strokecolor="black [3213]" strokeweight="1pt">
                 <v:textbox>
                   <w:txbxContent>
                     <w:p>
@@ -7306,7 +7306,7 @@
           </mc:Choice>
           <mc:Fallback>
             <w:pict>
-              <v:shape w14:anchorId="291789E9" id="Flowchart: Alternate Process 33" o:spid="_x0000_s1044" type="#_x0000_t176" style="position:absolute;margin-left:-10.5pt;margin-top:13.45pt;width:60.2pt;height:20.7pt;rotation:-90;z-index:251705344;visibility:visible;mso-wrap-style:square;mso-width-percent:0;mso-height-percent:0;mso-wrap-distance-left:9pt;mso-wrap-distance-top:0;mso-wrap-distance-right:9pt;mso-wrap-distance-bottom:0;mso-position-horizontal:absolute;mso-position-horizontal-relative:text;mso-position-vertical:absolute;mso-position-vertical-relative:text;mso-width-percent:0;mso-height-percent:0;mso-width-relative:margin;mso-height-relative:margin;v-text-anchor:middle" o:gfxdata="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" fillcolor="#9cc2e5 [1944]" strokecolor="black [3213]" strokeweight="1pt">
+              <v:shape w14:anchorId="291789E9" id="Flowchart: Alternate Process 33" o:spid="_x0000_s1044" type="#_x0000_t176" style="position:absolute;margin-left:-10.5pt;margin-top:13.45pt;width:60.2pt;height:20.7pt;rotation:-90;z-index:251705344;visibility:visible;mso-wrap-style:square;mso-width-percent:0;mso-height-percent:0;mso-wrap-distance-left:9pt;mso-wrap-distance-top:0;mso-wrap-distance-right:9pt;mso-wrap-distance-bottom:0;mso-position-horizontal:absolute;mso-position-horizontal-relative:text;mso-position-vertical:absolute;mso-position-vertical-relative:text;mso-width-percent:0;mso-height-percent:0;mso-width-relative:margin;mso-height-relative:margin;v-text-anchor:middle" o:gfxdata="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" fillcolor="#9cc2e5 [1944]" strokecolor="black [3213]" strokeweight="1pt">
                 <v:textbox>
                   <w:txbxContent>
                     <w:p>

</xml_diff>